<commit_message>
update exercises of lab 1
</commit_message>
<xml_diff>
--- a/sentencias DML/LABORATORIO de repaso 1.docx
+++ b/sentencias DML/LABORATORIO de repaso 1.docx
@@ -399,98 +399,110 @@
         <w:t>:</w:t>
       </w:r>
       <w:r>
-        <w:t xml:space="preserve"> debería mostrar la fecha, nit, cliente, total de venta, numero de productos vendidos y fecha de ultima venta pro cliente</w:t>
-      </w:r>
-    </w:p>
-    <w:p>
-      <w:pPr>
-        <w:pStyle w:val="Prrafodelista"/>
-        <w:numPr>
-          <w:ilvl w:val="1"/>
-          <w:numId w:val="1"/>
-        </w:numPr>
-      </w:pPr>
-      <w:r>
-        <w:rPr>
-          <w:b/>
-        </w:rPr>
-        <w:t>And</w:t>
-      </w:r>
-      <w:r>
-        <w:rPr>
-          <w:b/>
-        </w:rPr>
-        <w:t>:</w:t>
-      </w:r>
-      <w:r>
-        <w:t xml:space="preserve"> debe estar ordenado por Año, mes y día.</w:t>
-      </w:r>
-    </w:p>
-    <w:p>
-      <w:pPr>
-        <w:pStyle w:val="Prrafodelista"/>
-        <w:numPr>
-          <w:ilvl w:val="0"/>
-          <w:numId w:val="1"/>
-        </w:numPr>
-      </w:pPr>
-      <w:proofErr w:type="spellStart"/>
-      <w:r>
-        <w:rPr>
-          <w:b/>
-        </w:rPr>
-        <w:t>Scenario</w:t>
-      </w:r>
-      <w:proofErr w:type="spellEnd"/>
-      <w:r>
-        <w:rPr>
-          <w:b/>
-        </w:rPr>
-        <w:t>:</w:t>
-      </w:r>
-      <w:r>
-        <w:t xml:space="preserve"> Reporte detallado de utilidad por productos</w:t>
-      </w:r>
-    </w:p>
-    <w:p>
-      <w:pPr>
-        <w:pStyle w:val="Prrafodelista"/>
-        <w:numPr>
-          <w:ilvl w:val="1"/>
-          <w:numId w:val="1"/>
-        </w:numPr>
-      </w:pPr>
-      <w:proofErr w:type="spellStart"/>
-      <w:r>
-        <w:rPr>
-          <w:b/>
-        </w:rPr>
-        <w:t>Given</w:t>
-      </w:r>
-      <w:proofErr w:type="spellEnd"/>
-      <w:r>
-        <w:rPr>
-          <w:b/>
-        </w:rPr>
-        <w:t xml:space="preserve">: </w:t>
-      </w:r>
-      <w:r>
-        <w:t xml:space="preserve">el dueño de un negocio requiere conocer la utilidad bruta. </w:t>
-      </w:r>
-    </w:p>
-    <w:p>
-      <w:pPr>
-        <w:pStyle w:val="Prrafodelista"/>
-        <w:numPr>
-          <w:ilvl w:val="1"/>
-          <w:numId w:val="1"/>
-        </w:numPr>
-        <w:rPr>
-          <w:b/>
-        </w:rPr>
-      </w:pPr>
+        <w:t xml:space="preserve"> debería mostrar la fecha, nit, cliente, total de venta, numero de productos ven</w:t>
+      </w:r>
+      <w:r>
+        <w:t>didos y fecha de ultima venta p</w:t>
+      </w:r>
+      <w:r>
+        <w:t>o</w:t>
+      </w:r>
+      <w:r>
+        <w:t>r</w:t>
+      </w:r>
       <w:bookmarkStart w:id="0" w:name="_GoBack"/>
       <w:bookmarkEnd w:id="0"/>
+      <w:r>
+        <w:t xml:space="preserve"> cliente</w:t>
+      </w:r>
+    </w:p>
+    <w:p>
+      <w:pPr>
+        <w:pStyle w:val="Prrafodelista"/>
+        <w:numPr>
+          <w:ilvl w:val="1"/>
+          <w:numId w:val="1"/>
+        </w:numPr>
+      </w:pPr>
+      <w:r>
+        <w:rPr>
+          <w:b/>
+        </w:rPr>
+        <w:t>And</w:t>
+      </w:r>
+      <w:r>
+        <w:rPr>
+          <w:b/>
+        </w:rPr>
+        <w:t>:</w:t>
+      </w:r>
+      <w:r>
+        <w:t xml:space="preserve"> debe estar ordenado por Año, mes y día.</w:t>
+      </w:r>
+    </w:p>
+    <w:p>
+      <w:pPr>
+        <w:pStyle w:val="Prrafodelista"/>
+        <w:numPr>
+          <w:ilvl w:val="0"/>
+          <w:numId w:val="1"/>
+        </w:numPr>
+      </w:pPr>
+      <w:proofErr w:type="spellStart"/>
+      <w:r>
+        <w:rPr>
+          <w:b/>
+        </w:rPr>
+        <w:t>Scenario</w:t>
+      </w:r>
+      <w:proofErr w:type="spellEnd"/>
+      <w:r>
+        <w:rPr>
+          <w:b/>
+        </w:rPr>
+        <w:t>:</w:t>
+      </w:r>
+      <w:r>
+        <w:t xml:space="preserve"> Reporte detallado de utilidad por productos</w:t>
+      </w:r>
+    </w:p>
+    <w:p>
+      <w:pPr>
+        <w:pStyle w:val="Prrafodelista"/>
+        <w:numPr>
+          <w:ilvl w:val="1"/>
+          <w:numId w:val="1"/>
+        </w:numPr>
+      </w:pPr>
+      <w:proofErr w:type="spellStart"/>
+      <w:r>
+        <w:rPr>
+          <w:b/>
+        </w:rPr>
+        <w:t>Given</w:t>
+      </w:r>
+      <w:proofErr w:type="spellEnd"/>
+      <w:r>
+        <w:rPr>
+          <w:b/>
+        </w:rPr>
+        <w:t xml:space="preserve">: </w:t>
+      </w:r>
+      <w:r>
+        <w:t xml:space="preserve">el dueño de un negocio requiere conocer la utilidad bruta. </w:t>
+      </w:r>
+    </w:p>
+    <w:p>
+      <w:pPr>
+        <w:pStyle w:val="Prrafodelista"/>
+        <w:numPr>
+          <w:ilvl w:val="1"/>
+          <w:numId w:val="1"/>
+        </w:numPr>
+        <w:rPr>
+          <w:b/>
+        </w:rPr>
+      </w:pPr>
       <w:proofErr w:type="spellStart"/>
       <w:r>
         <w:rPr>
@@ -614,10 +626,7 @@
         <w:t xml:space="preserve">: </w:t>
       </w:r>
       <w:r>
-        <w:t>el dueño de un negocio req</w:t>
-      </w:r>
-      <w:r>
-        <w:t>uiere conocer la utilidad bruta  por marca</w:t>
+        <w:t>el dueño de un negocio requiere conocer la utilidad bruta  por marca</w:t>
       </w:r>
     </w:p>
     <w:p>
@@ -675,19 +684,7 @@
         <w:t>:</w:t>
       </w:r>
       <w:r>
-        <w:t xml:space="preserve"> debería mostrar </w:t>
-      </w:r>
-      <w:r>
-        <w:t>el año, e</w:t>
-      </w:r>
-      <w:r>
-        <w:t xml:space="preserve">l nombre </w:t>
-      </w:r>
-      <w:r>
-        <w:t>la marca</w:t>
-      </w:r>
-      <w:r>
-        <w:t>, utilidad bruta.</w:t>
+        <w:t xml:space="preserve"> debería mostrar el año, el nombre la marca, utilidad bruta.</w:t>
       </w:r>
     </w:p>
     <w:p>
@@ -708,10 +705,7 @@
         <w:t xml:space="preserve">And: </w:t>
       </w:r>
       <w:r>
-        <w:t xml:space="preserve">debe estar ordenado por </w:t>
-      </w:r>
-      <w:r>
-        <w:t>año en forma descendente y por nombre de marca en forma ascendente.</w:t>
+        <w:t>debe estar ordenado por año en forma descendente y por nombre de marca en forma ascendente.</w:t>
       </w:r>
     </w:p>
     <w:p>
@@ -793,10 +787,7 @@
         <w:t xml:space="preserve"> </w:t>
       </w:r>
       <w:r>
-        <w:t xml:space="preserve">el dueño de un negocio requiere </w:t>
-      </w:r>
-      <w:r>
-        <w:t>la frecuencia de ventas por cliente</w:t>
+        <w:t>el dueño de un negocio requiere la frecuencia de ventas por cliente</w:t>
       </w:r>
     </w:p>
     <w:p>
@@ -877,6 +868,734 @@
       <w:r>
         <w:t xml:space="preserve"> debe estar ordenado por la frecuencia de menor a mayor.</w:t>
       </w:r>
+    </w:p>
+    <w:p>
+      <w:pPr>
+        <w:pStyle w:val="Prrafodelista"/>
+        <w:numPr>
+          <w:ilvl w:val="0"/>
+          <w:numId w:val="1"/>
+        </w:numPr>
+        <w:rPr>
+          <w:b/>
+        </w:rPr>
+      </w:pPr>
+      <w:proofErr w:type="spellStart"/>
+      <w:r>
+        <w:rPr>
+          <w:b/>
+        </w:rPr>
+        <w:t>Scenario</w:t>
+      </w:r>
+      <w:proofErr w:type="spellEnd"/>
+      <w:r>
+        <w:rPr>
+          <w:b/>
+        </w:rPr>
+        <w:t xml:space="preserve">: </w:t>
+      </w:r>
+      <w:r>
+        <w:t>Reporte de ventas por departamento y municipio.</w:t>
+      </w:r>
+    </w:p>
+    <w:p>
+      <w:pPr>
+        <w:pStyle w:val="Prrafodelista"/>
+        <w:numPr>
+          <w:ilvl w:val="1"/>
+          <w:numId w:val="1"/>
+        </w:numPr>
+        <w:rPr>
+          <w:b/>
+        </w:rPr>
+      </w:pPr>
+      <w:proofErr w:type="spellStart"/>
+      <w:r>
+        <w:rPr>
+          <w:b/>
+        </w:rPr>
+        <w:t>Given</w:t>
+      </w:r>
+      <w:proofErr w:type="spellEnd"/>
+      <w:r>
+        <w:rPr>
+          <w:b/>
+        </w:rPr>
+        <w:t xml:space="preserve">: </w:t>
+      </w:r>
+      <w:r>
+        <w:t>el dueño de un negocio requiere conocer las ventas por departamento y municipio.</w:t>
+      </w:r>
+    </w:p>
+    <w:p>
+      <w:pPr>
+        <w:pStyle w:val="Prrafodelista"/>
+        <w:numPr>
+          <w:ilvl w:val="1"/>
+          <w:numId w:val="1"/>
+        </w:numPr>
+        <w:rPr>
+          <w:b/>
+        </w:rPr>
+      </w:pPr>
+      <w:proofErr w:type="spellStart"/>
+      <w:r>
+        <w:rPr>
+          <w:b/>
+        </w:rPr>
+        <w:t>When</w:t>
+      </w:r>
+      <w:proofErr w:type="spellEnd"/>
+      <w:r>
+        <w:t xml:space="preserve">: solicite el reporte filtrado por uno o varios departamentos </w:t>
+      </w:r>
+    </w:p>
+    <w:p>
+      <w:pPr>
+        <w:pStyle w:val="Prrafodelista"/>
+        <w:numPr>
+          <w:ilvl w:val="1"/>
+          <w:numId w:val="1"/>
+        </w:numPr>
+        <w:rPr>
+          <w:b/>
+        </w:rPr>
+      </w:pPr>
+      <w:r>
+        <w:rPr>
+          <w:b/>
+        </w:rPr>
+        <w:t xml:space="preserve">And: </w:t>
+      </w:r>
+      <w:r>
+        <w:t>por uno o varios municipios</w:t>
+      </w:r>
+    </w:p>
+    <w:p>
+      <w:pPr>
+        <w:pStyle w:val="Prrafodelista"/>
+        <w:numPr>
+          <w:ilvl w:val="1"/>
+          <w:numId w:val="1"/>
+        </w:numPr>
+        <w:rPr>
+          <w:b/>
+        </w:rPr>
+      </w:pPr>
+      <w:r>
+        <w:rPr>
+          <w:b/>
+        </w:rPr>
+        <w:t xml:space="preserve">And: </w:t>
+      </w:r>
+      <w:r>
+        <w:t>por una fecha de inicio y final</w:t>
+      </w:r>
+    </w:p>
+    <w:p>
+      <w:pPr>
+        <w:pStyle w:val="Prrafodelista"/>
+        <w:numPr>
+          <w:ilvl w:val="1"/>
+          <w:numId w:val="1"/>
+        </w:numPr>
+        <w:rPr>
+          <w:b/>
+        </w:rPr>
+      </w:pPr>
+      <w:proofErr w:type="spellStart"/>
+      <w:r>
+        <w:rPr>
+          <w:b/>
+        </w:rPr>
+        <w:t>Then</w:t>
+      </w:r>
+      <w:proofErr w:type="spellEnd"/>
+      <w:r>
+        <w:rPr>
+          <w:b/>
+        </w:rPr>
+        <w:t xml:space="preserve">: </w:t>
+      </w:r>
+      <w:r>
+        <w:t xml:space="preserve">los datos del reporte deben mostrar las columnas siguientes </w:t>
+      </w:r>
+    </w:p>
+    <w:p>
+      <w:pPr>
+        <w:pStyle w:val="Prrafodelista"/>
+        <w:ind w:left="1440"/>
+        <w:rPr>
+          <w:b/>
+        </w:rPr>
+      </w:pPr>
+      <w:r>
+        <w:rPr>
+          <w:b/>
+        </w:rPr>
+        <w:t xml:space="preserve">| </w:t>
+      </w:r>
+      <w:proofErr w:type="gramStart"/>
+      <w:r>
+        <w:rPr>
+          <w:b/>
+        </w:rPr>
+        <w:t>columnas</w:t>
+      </w:r>
+      <w:proofErr w:type="gramEnd"/>
+      <w:r>
+        <w:rPr>
+          <w:b/>
+        </w:rPr>
+        <w:t xml:space="preserve"> </w:t>
+      </w:r>
+      <w:r>
+        <w:rPr>
+          <w:b/>
+        </w:rPr>
+        <w:tab/>
+      </w:r>
+      <w:r>
+        <w:rPr>
+          <w:b/>
+        </w:rPr>
+        <w:tab/>
+      </w:r>
+      <w:r>
+        <w:rPr>
+          <w:b/>
+        </w:rPr>
+        <w:tab/>
+      </w:r>
+      <w:r>
+        <w:rPr>
+          <w:b/>
+        </w:rPr>
+        <w:tab/>
+        <w:t>|</w:t>
+      </w:r>
+    </w:p>
+    <w:p>
+      <w:pPr>
+        <w:pStyle w:val="Prrafodelista"/>
+        <w:ind w:left="1440"/>
+      </w:pPr>
+      <w:r>
+        <w:lastRenderedPageBreak/>
+        <w:t xml:space="preserve">| </w:t>
+      </w:r>
+      <w:proofErr w:type="gramStart"/>
+      <w:r>
+        <w:t>cantidad</w:t>
+      </w:r>
+      <w:proofErr w:type="gramEnd"/>
+      <w:r>
+        <w:t xml:space="preserve"> de productos vendidos </w:t>
+      </w:r>
+      <w:r>
+        <w:tab/>
+      </w:r>
+      <w:r>
+        <w:t>|</w:t>
+      </w:r>
+    </w:p>
+    <w:p>
+      <w:pPr>
+        <w:pStyle w:val="Prrafodelista"/>
+        <w:ind w:left="1440"/>
+      </w:pPr>
+      <w:r>
+        <w:t xml:space="preserve">| </w:t>
+      </w:r>
+      <w:proofErr w:type="gramStart"/>
+      <w:r>
+        <w:t>promedio</w:t>
+      </w:r>
+      <w:proofErr w:type="gramEnd"/>
+      <w:r>
+        <w:t xml:space="preserve"> de productos vendidos </w:t>
+      </w:r>
+      <w:r>
+        <w:tab/>
+      </w:r>
+      <w:r>
+        <w:t>|</w:t>
+      </w:r>
+    </w:p>
+    <w:p>
+      <w:pPr>
+        <w:pStyle w:val="Prrafodelista"/>
+        <w:ind w:left="1440"/>
+      </w:pPr>
+      <w:r>
+        <w:t xml:space="preserve">| </w:t>
+      </w:r>
+      <w:proofErr w:type="gramStart"/>
+      <w:r>
+        <w:t>total</w:t>
+      </w:r>
+      <w:proofErr w:type="gramEnd"/>
+      <w:r>
+        <w:t xml:space="preserve"> de ventas en quetzales </w:t>
+      </w:r>
+      <w:r>
+        <w:tab/>
+      </w:r>
+      <w:r>
+        <w:tab/>
+      </w:r>
+      <w:r>
+        <w:t>|</w:t>
+      </w:r>
+    </w:p>
+    <w:p>
+      <w:pPr>
+        <w:pStyle w:val="Prrafodelista"/>
+        <w:ind w:left="1440"/>
+      </w:pPr>
+      <w:r>
+        <w:t xml:space="preserve">| </w:t>
+      </w:r>
+      <w:proofErr w:type="gramStart"/>
+      <w:r>
+        <w:t>promedio</w:t>
+      </w:r>
+      <w:proofErr w:type="gramEnd"/>
+      <w:r>
+        <w:t xml:space="preserve"> de ventas en quetzales </w:t>
+      </w:r>
+      <w:r>
+        <w:tab/>
+      </w:r>
+      <w:r>
+        <w:t>|</w:t>
+      </w:r>
+    </w:p>
+    <w:p>
+      <w:pPr>
+        <w:pStyle w:val="Prrafodelista"/>
+        <w:numPr>
+          <w:ilvl w:val="1"/>
+          <w:numId w:val="1"/>
+        </w:numPr>
+        <w:rPr>
+          <w:b/>
+        </w:rPr>
+      </w:pPr>
+      <w:r>
+        <w:rPr>
+          <w:b/>
+        </w:rPr>
+        <w:t>And</w:t>
+      </w:r>
+      <w:r>
+        <w:rPr>
+          <w:b/>
+        </w:rPr>
+        <w:t xml:space="preserve">: </w:t>
+      </w:r>
+      <w:r>
+        <w:t>los resultados deben estar listados en orden descendente por los datos del total de ventas en quetzales.</w:t>
+      </w:r>
+    </w:p>
+    <w:p>
+      <w:pPr>
+        <w:pStyle w:val="Prrafodelista"/>
+        <w:numPr>
+          <w:ilvl w:val="0"/>
+          <w:numId w:val="1"/>
+        </w:numPr>
+        <w:rPr>
+          <w:b/>
+        </w:rPr>
+      </w:pPr>
+      <w:proofErr w:type="spellStart"/>
+      <w:r>
+        <w:rPr>
+          <w:b/>
+        </w:rPr>
+        <w:t>Scenario</w:t>
+      </w:r>
+      <w:proofErr w:type="spellEnd"/>
+      <w:r>
+        <w:rPr>
+          <w:b/>
+        </w:rPr>
+        <w:t xml:space="preserve">: </w:t>
+      </w:r>
+      <w:r>
+        <w:t>Ventas de producto por color.</w:t>
+      </w:r>
+    </w:p>
+    <w:p>
+      <w:pPr>
+        <w:pStyle w:val="Prrafodelista"/>
+        <w:numPr>
+          <w:ilvl w:val="1"/>
+          <w:numId w:val="1"/>
+        </w:numPr>
+        <w:rPr>
+          <w:b/>
+        </w:rPr>
+      </w:pPr>
+      <w:proofErr w:type="spellStart"/>
+      <w:r>
+        <w:rPr>
+          <w:b/>
+        </w:rPr>
+        <w:t>Given</w:t>
+      </w:r>
+      <w:proofErr w:type="spellEnd"/>
+      <w:r>
+        <w:rPr>
+          <w:b/>
+        </w:rPr>
+        <w:t xml:space="preserve">: </w:t>
+      </w:r>
+      <w:r>
+        <w:t>el dueño de un negocio requiere conocer las ventas por departamento y municipio.</w:t>
+      </w:r>
+    </w:p>
+    <w:p>
+      <w:pPr>
+        <w:pStyle w:val="Prrafodelista"/>
+        <w:numPr>
+          <w:ilvl w:val="1"/>
+          <w:numId w:val="1"/>
+        </w:numPr>
+        <w:rPr>
+          <w:b/>
+        </w:rPr>
+      </w:pPr>
+      <w:proofErr w:type="spellStart"/>
+      <w:r>
+        <w:rPr>
+          <w:b/>
+        </w:rPr>
+        <w:t>When</w:t>
+      </w:r>
+      <w:proofErr w:type="spellEnd"/>
+      <w:r>
+        <w:t xml:space="preserve">: solicite el reporte filtrado por </w:t>
+      </w:r>
+      <w:r>
+        <w:t>ninguno</w:t>
+      </w:r>
+      <w:r>
+        <w:t xml:space="preserve"> o varios departamentos </w:t>
+      </w:r>
+    </w:p>
+    <w:p>
+      <w:pPr>
+        <w:pStyle w:val="Prrafodelista"/>
+        <w:numPr>
+          <w:ilvl w:val="1"/>
+          <w:numId w:val="1"/>
+        </w:numPr>
+        <w:rPr>
+          <w:b/>
+        </w:rPr>
+      </w:pPr>
+      <w:r>
+        <w:rPr>
+          <w:b/>
+        </w:rPr>
+        <w:t xml:space="preserve">And: </w:t>
+      </w:r>
+      <w:r>
+        <w:t>por una fecha de inicio y final</w:t>
+      </w:r>
+    </w:p>
+    <w:p>
+      <w:pPr>
+        <w:pStyle w:val="Prrafodelista"/>
+        <w:numPr>
+          <w:ilvl w:val="1"/>
+          <w:numId w:val="1"/>
+        </w:numPr>
+        <w:rPr>
+          <w:b/>
+        </w:rPr>
+      </w:pPr>
+      <w:r>
+        <w:rPr>
+          <w:b/>
+        </w:rPr>
+        <w:t xml:space="preserve">And: </w:t>
+      </w:r>
+      <w:r>
+        <w:t>por ninguno o varios colores</w:t>
+      </w:r>
+    </w:p>
+    <w:p>
+      <w:pPr>
+        <w:pStyle w:val="Prrafodelista"/>
+        <w:numPr>
+          <w:ilvl w:val="1"/>
+          <w:numId w:val="1"/>
+        </w:numPr>
+        <w:rPr>
+          <w:b/>
+        </w:rPr>
+      </w:pPr>
+      <w:proofErr w:type="spellStart"/>
+      <w:r>
+        <w:rPr>
+          <w:b/>
+        </w:rPr>
+        <w:t>Then</w:t>
+      </w:r>
+      <w:proofErr w:type="spellEnd"/>
+      <w:r>
+        <w:rPr>
+          <w:b/>
+        </w:rPr>
+        <w:t xml:space="preserve">: </w:t>
+      </w:r>
+      <w:r>
+        <w:t xml:space="preserve">los datos del reporte deben mostrar las columnas siguientes </w:t>
+      </w:r>
+    </w:p>
+    <w:p>
+      <w:pPr>
+        <w:pStyle w:val="Prrafodelista"/>
+        <w:ind w:left="1440"/>
+        <w:rPr>
+          <w:b/>
+        </w:rPr>
+      </w:pPr>
+      <w:r>
+        <w:rPr>
+          <w:b/>
+        </w:rPr>
+        <w:t xml:space="preserve">| Columnas </w:t>
+      </w:r>
+      <w:r>
+        <w:rPr>
+          <w:b/>
+        </w:rPr>
+        <w:tab/>
+      </w:r>
+      <w:r>
+        <w:rPr>
+          <w:b/>
+        </w:rPr>
+        <w:tab/>
+      </w:r>
+      <w:r>
+        <w:rPr>
+          <w:b/>
+        </w:rPr>
+        <w:tab/>
+      </w:r>
+      <w:r>
+        <w:rPr>
+          <w:b/>
+        </w:rPr>
+        <w:tab/>
+        <w:t>|</w:t>
+      </w:r>
+    </w:p>
+    <w:p>
+      <w:pPr>
+        <w:pStyle w:val="Prrafodelista"/>
+        <w:ind w:left="1440"/>
+        <w:rPr>
+          <w:b/>
+        </w:rPr>
+      </w:pPr>
+      <w:r>
+        <w:rPr>
+          <w:b/>
+        </w:rPr>
+        <w:t>| C</w:t>
+      </w:r>
+      <w:r>
+        <w:rPr>
+          <w:b/>
+        </w:rPr>
+        <w:t xml:space="preserve">olor </w:t>
+      </w:r>
+      <w:r>
+        <w:rPr>
+          <w:b/>
+        </w:rPr>
+        <w:tab/>
+      </w:r>
+      <w:r>
+        <w:rPr>
+          <w:b/>
+        </w:rPr>
+        <w:tab/>
+      </w:r>
+      <w:r>
+        <w:rPr>
+          <w:b/>
+        </w:rPr>
+        <w:tab/>
+      </w:r>
+      <w:r>
+        <w:rPr>
+          <w:b/>
+        </w:rPr>
+        <w:tab/>
+      </w:r>
+      <w:r>
+        <w:rPr>
+          <w:b/>
+        </w:rPr>
+        <w:t>|</w:t>
+      </w:r>
+    </w:p>
+    <w:p>
+      <w:pPr>
+        <w:pStyle w:val="Prrafodelista"/>
+        <w:ind w:left="1440"/>
+        <w:rPr>
+          <w:b/>
+        </w:rPr>
+      </w:pPr>
+      <w:r>
+        <w:rPr>
+          <w:b/>
+        </w:rPr>
+        <w:t xml:space="preserve">| </w:t>
+      </w:r>
+      <w:r>
+        <w:rPr>
+          <w:b/>
+        </w:rPr>
+        <w:t>D</w:t>
+      </w:r>
+      <w:r>
+        <w:rPr>
+          <w:b/>
+        </w:rPr>
+        <w:t xml:space="preserve">epartamento </w:t>
+      </w:r>
+      <w:r>
+        <w:rPr>
+          <w:b/>
+        </w:rPr>
+        <w:tab/>
+      </w:r>
+      <w:r>
+        <w:rPr>
+          <w:b/>
+        </w:rPr>
+        <w:tab/>
+      </w:r>
+      <w:r>
+        <w:rPr>
+          <w:b/>
+        </w:rPr>
+        <w:tab/>
+      </w:r>
+      <w:r>
+        <w:rPr>
+          <w:b/>
+        </w:rPr>
+        <w:t>|</w:t>
+      </w:r>
+    </w:p>
+    <w:p>
+      <w:pPr>
+        <w:pStyle w:val="Prrafodelista"/>
+        <w:ind w:left="1440"/>
+        <w:rPr>
+          <w:b/>
+        </w:rPr>
+      </w:pPr>
+      <w:r>
+        <w:rPr>
+          <w:b/>
+        </w:rPr>
+        <w:t xml:space="preserve">| Mes </w:t>
+      </w:r>
+      <w:r>
+        <w:rPr>
+          <w:b/>
+        </w:rPr>
+        <w:tab/>
+      </w:r>
+      <w:r>
+        <w:rPr>
+          <w:b/>
+        </w:rPr>
+        <w:tab/>
+      </w:r>
+      <w:r>
+        <w:rPr>
+          <w:b/>
+        </w:rPr>
+        <w:tab/>
+      </w:r>
+      <w:r>
+        <w:rPr>
+          <w:b/>
+        </w:rPr>
+        <w:tab/>
+      </w:r>
+      <w:r>
+        <w:rPr>
+          <w:b/>
+        </w:rPr>
+        <w:tab/>
+        <w:t>|</w:t>
+      </w:r>
+    </w:p>
+    <w:p>
+      <w:pPr>
+        <w:pStyle w:val="Prrafodelista"/>
+        <w:ind w:left="1440"/>
+        <w:rPr>
+          <w:b/>
+        </w:rPr>
+      </w:pPr>
+      <w:r>
+        <w:rPr>
+          <w:b/>
+        </w:rPr>
+        <w:t xml:space="preserve">| Recuento de productos vendidos </w:t>
+      </w:r>
+      <w:r>
+        <w:rPr>
+          <w:b/>
+        </w:rPr>
+        <w:tab/>
+        <w:t>|</w:t>
+      </w:r>
+    </w:p>
+    <w:p>
+      <w:pPr>
+        <w:pStyle w:val="Prrafodelista"/>
+        <w:ind w:left="1440"/>
+        <w:rPr>
+          <w:b/>
+        </w:rPr>
+      </w:pPr>
+    </w:p>
+    <w:p>
+      <w:pPr>
+        <w:rPr>
+          <w:b/>
+        </w:rPr>
+      </w:pPr>
+    </w:p>
+    <w:p>
+      <w:pPr>
+        <w:rPr>
+          <w:b/>
+        </w:rPr>
+      </w:pPr>
+    </w:p>
+    <w:p>
+      <w:pPr>
+        <w:pStyle w:val="Prrafodelista"/>
+        <w:rPr>
+          <w:b/>
+        </w:rPr>
+      </w:pPr>
     </w:p>
     <w:p>
       <w:pPr>
@@ -912,9 +1631,95 @@
 <file path=word/numbering.xml><?xml version="1.0" encoding="utf-8"?>
 <w:numbering xmlns:wpc="http://schemas.microsoft.com/office/word/2010/wordprocessingCanvas" xmlns:mc="http://schemas.openxmlformats.org/markup-compatibility/2006" xmlns:o="urn:schemas-microsoft-com:office:office" xmlns:r="http://schemas.openxmlformats.org/officeDocument/2006/relationships" xmlns:m="http://schemas.openxmlformats.org/officeDocument/2006/math" xmlns:v="urn:schemas-microsoft-com:vml" xmlns:wp14="http://schemas.microsoft.com/office/word/2010/wordprocessingDrawing" xmlns:wp="http://schemas.openxmlformats.org/drawingml/2006/wordprocessingDrawing" xmlns:w10="urn:schemas-microsoft-com:office:word" xmlns:w="http://schemas.openxmlformats.org/wordprocessingml/2006/main" xmlns:w14="http://schemas.microsoft.com/office/word/2010/wordml" xmlns:w15="http://schemas.microsoft.com/office/word/2012/wordml" xmlns:wpg="http://schemas.microsoft.com/office/word/2010/wordprocessingGroup" xmlns:wpi="http://schemas.microsoft.com/office/word/2010/wordprocessingInk" xmlns:wne="http://schemas.microsoft.com/office/word/2006/wordml" xmlns:wps="http://schemas.microsoft.com/office/word/2010/wordprocessingShape" mc:Ignorable="w14 w15 wp14">
   <w:abstractNum w:abstractNumId="0">
+    <w:nsid w:val="500E7A93"/>
+    <w:multiLevelType w:val="hybridMultilevel"/>
+    <w:tmpl w:val="5BC048E2"/>
+    <w:lvl w:ilvl="0" w:tplc="100A000F">
+      <w:start w:val="1"/>
+      <w:numFmt w:val="decimal"/>
+      <w:lvlText w:val="%1."/>
+      <w:lvlJc w:val="left"/>
+      <w:pPr>
+        <w:ind w:left="1068" w:hanging="360"/>
+      </w:pPr>
+    </w:lvl>
+    <w:lvl w:ilvl="1" w:tplc="100A0019" w:tentative="1">
+      <w:start w:val="1"/>
+      <w:numFmt w:val="lowerLetter"/>
+      <w:lvlText w:val="%2."/>
+      <w:lvlJc w:val="left"/>
+      <w:pPr>
+        <w:ind w:left="1788" w:hanging="360"/>
+      </w:pPr>
+    </w:lvl>
+    <w:lvl w:ilvl="2" w:tplc="100A001B" w:tentative="1">
+      <w:start w:val="1"/>
+      <w:numFmt w:val="lowerRoman"/>
+      <w:lvlText w:val="%3."/>
+      <w:lvlJc w:val="right"/>
+      <w:pPr>
+        <w:ind w:left="2508" w:hanging="180"/>
+      </w:pPr>
+    </w:lvl>
+    <w:lvl w:ilvl="3" w:tplc="100A000F" w:tentative="1">
+      <w:start w:val="1"/>
+      <w:numFmt w:val="decimal"/>
+      <w:lvlText w:val="%4."/>
+      <w:lvlJc w:val="left"/>
+      <w:pPr>
+        <w:ind w:left="3228" w:hanging="360"/>
+      </w:pPr>
+    </w:lvl>
+    <w:lvl w:ilvl="4" w:tplc="100A0019" w:tentative="1">
+      <w:start w:val="1"/>
+      <w:numFmt w:val="lowerLetter"/>
+      <w:lvlText w:val="%5."/>
+      <w:lvlJc w:val="left"/>
+      <w:pPr>
+        <w:ind w:left="3948" w:hanging="360"/>
+      </w:pPr>
+    </w:lvl>
+    <w:lvl w:ilvl="5" w:tplc="100A001B" w:tentative="1">
+      <w:start w:val="1"/>
+      <w:numFmt w:val="lowerRoman"/>
+      <w:lvlText w:val="%6."/>
+      <w:lvlJc w:val="right"/>
+      <w:pPr>
+        <w:ind w:left="4668" w:hanging="180"/>
+      </w:pPr>
+    </w:lvl>
+    <w:lvl w:ilvl="6" w:tplc="100A000F" w:tentative="1">
+      <w:start w:val="1"/>
+      <w:numFmt w:val="decimal"/>
+      <w:lvlText w:val="%7."/>
+      <w:lvlJc w:val="left"/>
+      <w:pPr>
+        <w:ind w:left="5388" w:hanging="360"/>
+      </w:pPr>
+    </w:lvl>
+    <w:lvl w:ilvl="7" w:tplc="100A0019" w:tentative="1">
+      <w:start w:val="1"/>
+      <w:numFmt w:val="lowerLetter"/>
+      <w:lvlText w:val="%8."/>
+      <w:lvlJc w:val="left"/>
+      <w:pPr>
+        <w:ind w:left="6108" w:hanging="360"/>
+      </w:pPr>
+    </w:lvl>
+    <w:lvl w:ilvl="8" w:tplc="100A001B" w:tentative="1">
+      <w:start w:val="1"/>
+      <w:numFmt w:val="lowerRoman"/>
+      <w:lvlText w:val="%9."/>
+      <w:lvlJc w:val="right"/>
+      <w:pPr>
+        <w:ind w:left="6828" w:hanging="180"/>
+      </w:pPr>
+    </w:lvl>
+  </w:abstractNum>
+  <w:abstractNum w:abstractNumId="1">
     <w:nsid w:val="5DB40BB7"/>
     <w:multiLevelType w:val="hybridMultilevel"/>
-    <w:tmpl w:val="C6541262"/>
+    <w:tmpl w:val="7D9ADAF4"/>
     <w:lvl w:ilvl="0" w:tplc="100A000F">
       <w:start w:val="1"/>
       <w:numFmt w:val="decimal"/>
@@ -1001,6 +1806,9 @@
     </w:lvl>
   </w:abstractNum>
   <w:num w:numId="1">
+    <w:abstractNumId w:val="1"/>
+  </w:num>
+  <w:num w:numId="2">
     <w:abstractNumId w:val="0"/>
   </w:num>
 </w:numbering>

</xml_diff>